<commit_message>
progress report day 5
</commit_message>
<xml_diff>
--- a/online_activities_report_student.docx
+++ b/online_activities_report_student.docx
@@ -87,7 +87,7 @@
                 <w:sz w:val="24"/>
                 <w:szCs w:val="24"/>
               </w:rPr>
-              <w:t>21</w:t>
+              <w:t>22</w:t>
             </w:r>
             <w:r>
               <w:rPr>
@@ -393,7 +393,7 @@
                 <w:sz w:val="24"/>
                 <w:szCs w:val="24"/>
               </w:rPr>
-              <w:t>SMS</w:t>
+              <w:t>Big data analytics</w:t>
             </w:r>
           </w:p>
         </w:tc>
@@ -448,7 +448,7 @@
                 <w:sz w:val="24"/>
                 <w:szCs w:val="24"/>
               </w:rPr>
-              <w:t>60</w:t>
+              <w:t>40</w:t>
             </w:r>
           </w:p>
         </w:tc>
@@ -498,7 +498,7 @@
                 <w:sz w:val="24"/>
                 <w:szCs w:val="24"/>
               </w:rPr>
-              <w:t>41</w:t>
+              <w:t>28</w:t>
             </w:r>
           </w:p>
         </w:tc>
@@ -913,6 +913,139 @@
                   </w:tcMar>
                   <w:hideMark/>
                 </w:tcPr>
+                <w:tbl>
+                  <w:tblPr>
+                    <w:tblW w:w="0" w:type="auto"/>
+                    <w:shd w:val="clear" w:color="auto" w:fill="FFFFFF"/>
+                    <w:tblLayout w:type="fixed"/>
+                    <w:tblCellMar>
+                      <w:top w:w="15" w:type="dxa"/>
+                      <w:left w:w="15" w:type="dxa"/>
+                      <w:bottom w:w="15" w:type="dxa"/>
+                      <w:right w:w="15" w:type="dxa"/>
+                    </w:tblCellMar>
+                    <w:tblLook w:val="04A0" w:firstRow="1" w:lastRow="0" w:firstColumn="1" w:lastColumn="0" w:noHBand="0" w:noVBand="1"/>
+                  </w:tblPr>
+                  <w:tblGrid>
+                    <w:gridCol w:w="1290"/>
+                    <w:gridCol w:w="2676"/>
+                  </w:tblGrid>
+                  <w:tr>
+                    <w:trPr>
+                      <w:gridAfter w:val="1"/>
+                    </w:trPr>
+                    <w:tc>
+                      <w:tcPr>
+                        <w:tcW w:w="1290" w:type="dxa"/>
+                        <w:shd w:val="clear" w:color="auto" w:fill="FFFFFF"/>
+                        <w:tcMar>
+                          <w:top w:w="0" w:type="dxa"/>
+                          <w:left w:w="150" w:type="dxa"/>
+                          <w:bottom w:w="0" w:type="dxa"/>
+                          <w:right w:w="150" w:type="dxa"/>
+                        </w:tcMar>
+                        <w:hideMark/>
+                      </w:tcPr>
+                      <w:p>
+                        <w:pPr>
+                          <w:spacing w:after="0" w:line="300" w:lineRule="atLeast"/>
+                          <w:rPr>
+                            <w:rFonts w:ascii="Consolas" w:eastAsia="Times New Roman" w:hAnsi="Consolas" w:cs="Segoe UI"/>
+                            <w:color w:val="24292E"/>
+                            <w:sz w:val="18"/>
+                            <w:szCs w:val="18"/>
+                            <w:lang w:val="en-IN" w:eastAsia="en-IN"/>
+                          </w:rPr>
+                        </w:pPr>
+                        <w:r>
+                          <w:rPr>
+                            <w:rFonts w:ascii="Consolas" w:eastAsia="Times New Roman" w:hAnsi="Consolas" w:cs="Segoe UI"/>
+                            <w:color w:val="24292E"/>
+                            <w:sz w:val="18"/>
+                            <w:szCs w:val="18"/>
+                            <w:lang w:val="en-IN" w:eastAsia="en-IN"/>
+                          </w:rPr>
+                          <w:t>Write a C Program to implement various operations of</w:t>
+                        </w:r>
+                      </w:p>
+                    </w:tc>
+                  </w:tr>
+                  <w:tr>
+                    <w:tc>
+                      <w:tcPr>
+                        <w:tcW w:w="750" w:type="dxa"/>
+                        <w:shd w:val="clear" w:color="auto" w:fill="FFFFFF"/>
+                        <w:noWrap/>
+                        <w:tcMar>
+                          <w:top w:w="0" w:type="dxa"/>
+                          <w:left w:w="150" w:type="dxa"/>
+                          <w:bottom w:w="0" w:type="dxa"/>
+                          <w:right w:w="150" w:type="dxa"/>
+                        </w:tcMar>
+                        <w:hideMark/>
+                      </w:tcPr>
+                      <w:p>
+                        <w:pPr>
+                          <w:spacing w:after="0" w:line="300" w:lineRule="atLeast"/>
+                          <w:rPr>
+                            <w:rFonts w:ascii="Consolas" w:eastAsia="Times New Roman" w:hAnsi="Consolas" w:cs="Segoe UI"/>
+                            <w:color w:val="24292E"/>
+                            <w:sz w:val="18"/>
+                            <w:szCs w:val="18"/>
+                            <w:lang w:val="en-IN" w:eastAsia="en-IN"/>
+                          </w:rPr>
+                        </w:pPr>
+                      </w:p>
+                    </w:tc>
+                    <w:tc>
+                      <w:tcPr>
+                        <w:tcW w:w="2676" w:type="dxa"/>
+                        <w:shd w:val="clear" w:color="auto" w:fill="FFFFFF"/>
+                        <w:tcMar>
+                          <w:top w:w="0" w:type="dxa"/>
+                          <w:left w:w="150" w:type="dxa"/>
+                          <w:bottom w:w="0" w:type="dxa"/>
+                          <w:right w:w="150" w:type="dxa"/>
+                        </w:tcMar>
+                        <w:hideMark/>
+                      </w:tcPr>
+                      <w:p>
+                        <w:pPr>
+                          <w:spacing w:after="0" w:line="300" w:lineRule="atLeast"/>
+                          <w:rPr>
+                            <w:rFonts w:ascii="Consolas" w:eastAsia="Times New Roman" w:hAnsi="Consolas" w:cs="Segoe UI"/>
+                            <w:color w:val="24292E"/>
+                            <w:sz w:val="18"/>
+                            <w:szCs w:val="18"/>
+                            <w:lang w:val="en-IN" w:eastAsia="en-IN"/>
+                          </w:rPr>
+                        </w:pPr>
+                        <w:r>
+                          <w:rPr>
+                            <w:rFonts w:ascii="Consolas" w:eastAsia="Times New Roman" w:hAnsi="Consolas" w:cs="Segoe UI"/>
+                            <w:color w:val="24292E"/>
+                            <w:sz w:val="18"/>
+                            <w:szCs w:val="18"/>
+                            <w:lang w:val="en-IN" w:eastAsia="en-IN"/>
+                          </w:rPr>
+                          <w:t xml:space="preserve"> Singly Linked List </w:t>
+                        </w:r>
+                        <w:proofErr w:type="spellStart"/>
+                        <w:r>
+                          <w:rPr>
+                            <w:rFonts w:ascii="Consolas" w:eastAsia="Times New Roman" w:hAnsi="Consolas" w:cs="Segoe UI"/>
+                            <w:color w:val="24292E"/>
+                            <w:sz w:val="18"/>
+                            <w:szCs w:val="18"/>
+                            <w:lang w:val="en-IN" w:eastAsia="en-IN"/>
+                          </w:rPr>
+                          <w:t>Stac</w:t>
+                        </w:r>
+                        <w:proofErr w:type="spellEnd"/>
+                      </w:p>
+                    </w:tc>
+                  </w:tr>
+                </w:tbl>
                 <w:p>
                   <w:pPr>
                     <w:spacing w:after="0" w:line="300" w:lineRule="atLeast"/>
@@ -924,36 +1057,8 @@
                       <w:lang w:val="en-IN" w:eastAsia="en-IN"/>
                     </w:rPr>
                   </w:pPr>
-                  <w:r>
-                    <w:rPr>
-                      <w:rFonts w:ascii="Consolas" w:eastAsia="Times New Roman" w:hAnsi="Consolas" w:cs="Times New Roman"/>
-                      <w:color w:val="24292E"/>
-                      <w:sz w:val="18"/>
-                      <w:szCs w:val="18"/>
-                      <w:lang w:val="en-IN" w:eastAsia="en-IN"/>
-                    </w:rPr>
-                    <w:t>1)</w:t>
-                  </w:r>
-                  <w:r>
-                    <w:rPr>
-                      <w:rFonts w:ascii="Consolas" w:eastAsia="Times New Roman" w:hAnsi="Consolas" w:cs="Times New Roman"/>
-                      <w:color w:val="24292E"/>
-                      <w:sz w:val="18"/>
-                      <w:szCs w:val="18"/>
-                      <w:lang w:val="en-IN" w:eastAsia="en-IN"/>
-                    </w:rPr>
-                    <w:t xml:space="preserve"> </w:t>
-                  </w:r>
-                  <w:r>
-                    <w:rPr>
-                      <w:rFonts w:ascii="Consolas" w:hAnsi="Consolas"/>
-                      <w:color w:val="24292E"/>
-                      <w:sz w:val="18"/>
-                      <w:szCs w:val="18"/>
-                      <w:shd w:val="clear" w:color="auto" w:fill="FFFFFF"/>
-                    </w:rPr>
-                    <w:t>Create the SLL, and then Reverse the Link in SLL until Head becomes NULL. Each Time Reversing the Link, Head must be moved to next immediate node.</w:t>
-                  </w:r>
+                  <w:bookmarkStart w:id="0" w:name="_GoBack"/>
+                  <w:bookmarkEnd w:id="0"/>
                 </w:p>
               </w:tc>
             </w:tr>
@@ -1217,8 +1322,6 @@
                 <w:t>https://github.com/Ashwithpinto/C-programing</w:t>
               </w:r>
             </w:hyperlink>
-            <w:bookmarkStart w:id="0" w:name="_GoBack"/>
-            <w:bookmarkEnd w:id="0"/>
           </w:p>
         </w:tc>
       </w:tr>

</xml_diff>